<commit_message>
Added a new task to my list
</commit_message>
<xml_diff>
--- a/Docs/Status Report - Week4 DL.docx
+++ b/Docs/Status Report - Week4 DL.docx
@@ -171,7 +171,22 @@
         </w:numPr>
       </w:pPr>
       <w:r>
-        <w:t>2</w:t>
+        <w:t xml:space="preserve">2 AI: </w:t>
+      </w:r>
+      <w:r>
+        <w:t>Upgraded the AI Seek behaviour to the new ship movement features</w:t>
+      </w:r>
+    </w:p>
+    <w:p>
+      <w:pPr>
+        <w:pStyle w:val="ListParagraph"/>
+        <w:numPr>
+          <w:ilvl w:val="0"/>
+          <w:numId w:val="4"/>
+        </w:numPr>
+      </w:pPr>
+      <w:r>
+        <w:t>3</w:t>
       </w:r>
       <w:r>
         <w:t xml:space="preserve"> </w:t>
@@ -200,7 +215,7 @@
         </w:numPr>
       </w:pPr>
       <w:r>
-        <w:t>3</w:t>
+        <w:t>4</w:t>
       </w:r>
       <w:r>
         <w:t xml:space="preserve"> </w:t>
@@ -221,19 +236,30 @@
         </w:numPr>
       </w:pPr>
       <w:r>
-        <w:t>4 Added chat to the game</w:t>
-      </w:r>
-    </w:p>
-    <w:p>
-      <w:pPr>
-        <w:pStyle w:val="ListParagraph"/>
-        <w:numPr>
-          <w:ilvl w:val="0"/>
-          <w:numId w:val="4"/>
-        </w:numPr>
-      </w:pPr>
-      <w:r>
-        <w:t>5 Designed and implemented a simple world map with a couple of buildings</w:t>
+        <w:t>5</w:t>
+      </w:r>
+      <w:r>
+        <w:t xml:space="preserve"> Added chat to the game</w:t>
+      </w:r>
+    </w:p>
+    <w:p>
+      <w:pPr>
+        <w:pStyle w:val="ListParagraph"/>
+        <w:numPr>
+          <w:ilvl w:val="0"/>
+          <w:numId w:val="4"/>
+        </w:numPr>
+      </w:pPr>
+      <w:r>
+        <w:t>6</w:t>
+      </w:r>
+      <w:r>
+        <w:t xml:space="preserve"> Designed and imple</w:t>
+      </w:r>
+      <w:bookmarkStart w:id="0" w:name="_GoBack"/>
+      <w:bookmarkEnd w:id="0"/>
+      <w:r>
+        <w:t>mented a simple world map with a couple of buildings</w:t>
       </w:r>
     </w:p>
     <w:p>
@@ -400,8 +426,6 @@
       <w:r>
         <w:t xml:space="preserve"> </w:t>
       </w:r>
-      <w:bookmarkStart w:id="0" w:name="_GoBack"/>
-      <w:bookmarkEnd w:id="0"/>
     </w:p>
     <w:p>
       <w:pPr>

</xml_diff>